<commit_message>
author amanat hona chahida
</commit_message>
<xml_diff>
--- a/doc.docx
+++ b/doc.docx
@@ -8,47 +8,11 @@
       </w:r>
     </w:p>
     <w:p>
-      <w:r>
-        <w:rPr>
-          <w:vertAlign w:val="superscript"/>
-        </w:rPr>
-        <w:t>rd</w:t>
-      </w:r>
-      <w:r>
-        <w:t xml:space="preserve"> commit</w:t>
-      </w:r>
-    </w:p>
-    <w:p>
-      <w:r>
-        <w:t>changed</w:t>
-      </w:r>
-    </w:p>
-    <w:p>
-      <w:r>
-        <w:t>fkahdkfj a</w:t>
-      </w:r>
-    </w:p>
-    <w:p>
-      <w:r>
-        <w:t>sa</w:t>
-      </w:r>
-    </w:p>
-    <w:p>
-      <w:r>
-        <w:t>d’as</w:t>
-      </w:r>
-    </w:p>
-    <w:p>
-      <w:r>
-        <w:t>da</w:t>
-      </w:r>
-    </w:p>
-    <w:p>
+      <w:bookmarkStart w:id="0" w:name="_GoBack"/>
+      <w:bookmarkEnd w:id="0"/>
       <w:r>
         <w:t>sd</w:t>
       </w:r>
-      <w:bookmarkStart w:id="0" w:name="_GoBack"/>
-      <w:bookmarkEnd w:id="0"/>
     </w:p>
     <w:sectPr>
       <w:pgSz w:w="11906" w:h="16838"/>

</xml_diff>